<commit_message>
Added google map api, kept from displaying until further functionality added
</commit_message>
<xml_diff>
--- a/Documentation/Feature List.docx
+++ b/Documentation/Feature List.docx
@@ -34,125 +34,125 @@
           <w:numId w:val="1"/>
         </w:numPr>
       </w:pPr>
+      <w:r>
+        <w:t>Google map input</w:t>
+      </w:r>
+      <w:r>
+        <w:t>?</w:t>
+      </w:r>
+    </w:p>
+    <w:p>
+      <w:pPr>
+        <w:pStyle w:val="ListParagraph"/>
+        <w:numPr>
+          <w:ilvl w:val="0"/>
+          <w:numId w:val="1"/>
+        </w:numPr>
+      </w:pPr>
+      <w:r>
+        <w:t>Database storage</w:t>
+      </w:r>
+    </w:p>
+    <w:p>
+      <w:pPr>
+        <w:pStyle w:val="ListParagraph"/>
+        <w:numPr>
+          <w:ilvl w:val="1"/>
+          <w:numId w:val="1"/>
+        </w:numPr>
+      </w:pPr>
+      <w:r>
+        <w:t>Connect to archive?</w:t>
+      </w:r>
+    </w:p>
+    <w:p>
+      <w:pPr>
+        <w:pStyle w:val="ListParagraph"/>
+        <w:numPr>
+          <w:ilvl w:val="1"/>
+          <w:numId w:val="1"/>
+        </w:numPr>
+      </w:pPr>
+      <w:r>
+        <w:t>Better Photo Access</w:t>
+      </w:r>
+    </w:p>
+    <w:p>
+      <w:pPr>
+        <w:pStyle w:val="ListParagraph"/>
+        <w:numPr>
+          <w:ilvl w:val="0"/>
+          <w:numId w:val="1"/>
+        </w:numPr>
+      </w:pPr>
+      <w:r>
+        <w:t>Score tally</w:t>
+      </w:r>
+    </w:p>
+    <w:p>
+      <w:pPr>
+        <w:pStyle w:val="ListParagraph"/>
+        <w:numPr>
+          <w:ilvl w:val="1"/>
+          <w:numId w:val="1"/>
+        </w:numPr>
+      </w:pPr>
+      <w:r>
+        <w:t xml:space="preserve">High score </w:t>
+      </w:r>
+      <w:r>
+        <w:t>tables</w:t>
+      </w:r>
+    </w:p>
+    <w:p>
+      <w:pPr>
+        <w:pStyle w:val="ListParagraph"/>
+        <w:numPr>
+          <w:ilvl w:val="0"/>
+          <w:numId w:val="1"/>
+        </w:numPr>
+      </w:pPr>
+      <w:r>
+        <w:t>Better feedback</w:t>
+      </w:r>
+    </w:p>
+    <w:p>
+      <w:pPr>
+        <w:pStyle w:val="ListParagraph"/>
+        <w:numPr>
+          <w:ilvl w:val="1"/>
+          <w:numId w:val="1"/>
+        </w:numPr>
+      </w:pPr>
+      <w:r>
+        <w:t>Visual distance</w:t>
+      </w:r>
+    </w:p>
+    <w:p>
+      <w:pPr>
+        <w:pStyle w:val="ListParagraph"/>
+        <w:numPr>
+          <w:ilvl w:val="1"/>
+          <w:numId w:val="1"/>
+        </w:numPr>
+      </w:pPr>
+      <w:r>
+        <w:t>Ensure correct conversion</w:t>
+      </w:r>
+    </w:p>
+    <w:p>
+      <w:pPr>
+        <w:pStyle w:val="ListParagraph"/>
+        <w:numPr>
+          <w:ilvl w:val="1"/>
+          <w:numId w:val="1"/>
+        </w:numPr>
+      </w:pPr>
+      <w:r>
+        <w:t>Fix distances</w:t>
+      </w:r>
       <w:bookmarkStart w:id="0" w:name="_GoBack"/>
       <w:bookmarkEnd w:id="0"/>
-      <w:r>
-        <w:t>Google map input</w:t>
-      </w:r>
-      <w:r>
-        <w:t>?</w:t>
-      </w:r>
-    </w:p>
-    <w:p>
-      <w:pPr>
-        <w:pStyle w:val="ListParagraph"/>
-        <w:numPr>
-          <w:ilvl w:val="0"/>
-          <w:numId w:val="1"/>
-        </w:numPr>
-      </w:pPr>
-      <w:r>
-        <w:t>Database storage</w:t>
-      </w:r>
-    </w:p>
-    <w:p>
-      <w:pPr>
-        <w:pStyle w:val="ListParagraph"/>
-        <w:numPr>
-          <w:ilvl w:val="1"/>
-          <w:numId w:val="1"/>
-        </w:numPr>
-      </w:pPr>
-      <w:r>
-        <w:t>Connect to archive?</w:t>
-      </w:r>
-    </w:p>
-    <w:p>
-      <w:pPr>
-        <w:pStyle w:val="ListParagraph"/>
-        <w:numPr>
-          <w:ilvl w:val="1"/>
-          <w:numId w:val="1"/>
-        </w:numPr>
-      </w:pPr>
-      <w:r>
-        <w:t>Better Photo Access</w:t>
-      </w:r>
-    </w:p>
-    <w:p>
-      <w:pPr>
-        <w:pStyle w:val="ListParagraph"/>
-        <w:numPr>
-          <w:ilvl w:val="0"/>
-          <w:numId w:val="1"/>
-        </w:numPr>
-      </w:pPr>
-      <w:r>
-        <w:t>Score tally</w:t>
-      </w:r>
-    </w:p>
-    <w:p>
-      <w:pPr>
-        <w:pStyle w:val="ListParagraph"/>
-        <w:numPr>
-          <w:ilvl w:val="1"/>
-          <w:numId w:val="1"/>
-        </w:numPr>
-      </w:pPr>
-      <w:r>
-        <w:t xml:space="preserve">High score </w:t>
-      </w:r>
-      <w:r>
-        <w:t>tables</w:t>
-      </w:r>
-    </w:p>
-    <w:p>
-      <w:pPr>
-        <w:pStyle w:val="ListParagraph"/>
-        <w:numPr>
-          <w:ilvl w:val="0"/>
-          <w:numId w:val="1"/>
-        </w:numPr>
-      </w:pPr>
-      <w:r>
-        <w:t>Better feedback</w:t>
-      </w:r>
-    </w:p>
-    <w:p>
-      <w:pPr>
-        <w:pStyle w:val="ListParagraph"/>
-        <w:numPr>
-          <w:ilvl w:val="1"/>
-          <w:numId w:val="1"/>
-        </w:numPr>
-      </w:pPr>
-      <w:r>
-        <w:t>Visual distance</w:t>
-      </w:r>
-    </w:p>
-    <w:p>
-      <w:pPr>
-        <w:pStyle w:val="ListParagraph"/>
-        <w:numPr>
-          <w:ilvl w:val="1"/>
-          <w:numId w:val="1"/>
-        </w:numPr>
-      </w:pPr>
-      <w:r>
-        <w:t>Ensure correct conversion</w:t>
-      </w:r>
-    </w:p>
-    <w:p>
-      <w:pPr>
-        <w:pStyle w:val="ListParagraph"/>
-        <w:numPr>
-          <w:ilvl w:val="1"/>
-          <w:numId w:val="1"/>
-        </w:numPr>
-      </w:pPr>
-      <w:r>
-        <w:t>Thresholds of how good?</w:t>
-      </w:r>
     </w:p>
     <w:p>
       <w:pPr>

</xml_diff>

<commit_message>
Added google map to confirm guesses
</commit_message>
<xml_diff>
--- a/Documentation/Feature List.docx
+++ b/Documentation/Feature List.docx
@@ -108,6 +108,18 @@
       <w:pPr>
         <w:pStyle w:val="ListParagraph"/>
         <w:numPr>
+          <w:ilvl w:val="1"/>
+          <w:numId w:val="1"/>
+        </w:numPr>
+      </w:pPr>
+      <w:r>
+        <w:t>Overall rating</w:t>
+      </w:r>
+    </w:p>
+    <w:p>
+      <w:pPr>
+        <w:pStyle w:val="ListParagraph"/>
+        <w:numPr>
           <w:ilvl w:val="0"/>
           <w:numId w:val="1"/>
         </w:numPr>
@@ -144,51 +156,66 @@
       <w:pPr>
         <w:pStyle w:val="ListParagraph"/>
         <w:numPr>
+          <w:ilvl w:val="0"/>
+          <w:numId w:val="1"/>
+        </w:numPr>
+      </w:pPr>
+      <w:r>
+        <w:t>Polish</w:t>
+      </w:r>
+    </w:p>
+    <w:p>
+      <w:pPr>
+        <w:pStyle w:val="ListParagraph"/>
+        <w:numPr>
           <w:ilvl w:val="1"/>
           <w:numId w:val="1"/>
         </w:numPr>
       </w:pPr>
       <w:r>
-        <w:t>Fix distances</w:t>
+        <w:t>Make the page look nicer</w:t>
+      </w:r>
+    </w:p>
+    <w:p>
+      <w:pPr>
+        <w:pStyle w:val="ListParagraph"/>
+        <w:numPr>
+          <w:ilvl w:val="1"/>
+          <w:numId w:val="1"/>
+        </w:numPr>
+      </w:pPr>
+      <w:r>
+        <w:t>Make code more efficient</w:t>
+      </w:r>
+    </w:p>
+    <w:p>
+      <w:pPr>
+        <w:pStyle w:val="ListParagraph"/>
+        <w:numPr>
+          <w:ilvl w:val="1"/>
+          <w:numId w:val="1"/>
+        </w:numPr>
+      </w:pPr>
+      <w:r>
+        <w:t>Fix</w:t>
+      </w:r>
+      <w:r>
+        <w:t xml:space="preserve"> bug: Flashed messages display twice (have not replicated)</w:t>
+      </w:r>
+    </w:p>
+    <w:p>
+      <w:pPr>
+        <w:pStyle w:val="ListParagraph"/>
+        <w:numPr>
+          <w:ilvl w:val="1"/>
+          <w:numId w:val="1"/>
+        </w:numPr>
+      </w:pPr>
+      <w:r>
+        <w:t>Fix bug: Refreshing after completing set causes list error</w:t>
       </w:r>
       <w:bookmarkStart w:id="0" w:name="_GoBack"/>
       <w:bookmarkEnd w:id="0"/>
-    </w:p>
-    <w:p>
-      <w:pPr>
-        <w:pStyle w:val="ListParagraph"/>
-        <w:numPr>
-          <w:ilvl w:val="0"/>
-          <w:numId w:val="1"/>
-        </w:numPr>
-      </w:pPr>
-      <w:r>
-        <w:t>Polish</w:t>
-      </w:r>
-    </w:p>
-    <w:p>
-      <w:pPr>
-        <w:pStyle w:val="ListParagraph"/>
-        <w:numPr>
-          <w:ilvl w:val="1"/>
-          <w:numId w:val="1"/>
-        </w:numPr>
-      </w:pPr>
-      <w:r>
-        <w:t>Make the page look nicer</w:t>
-      </w:r>
-    </w:p>
-    <w:p>
-      <w:pPr>
-        <w:pStyle w:val="ListParagraph"/>
-        <w:numPr>
-          <w:ilvl w:val="1"/>
-          <w:numId w:val="1"/>
-        </w:numPr>
-      </w:pPr>
-      <w:r>
-        <w:t>Make code more efficient</w:t>
-      </w:r>
     </w:p>
     <w:sectPr>
       <w:pgSz w:w="11906" w:h="16838"/>

</xml_diff>

<commit_message>
Reset selection index on finish
</commit_message>
<xml_diff>
--- a/Documentation/Feature List.docx
+++ b/Documentation/Feature List.docx
@@ -197,25 +197,37 @@
         </w:numPr>
       </w:pPr>
       <w:r>
-        <w:t>Fix</w:t>
-      </w:r>
-      <w:r>
-        <w:t xml:space="preserve"> bug: Flashed messages display twice (have not replicated)</w:t>
-      </w:r>
-    </w:p>
-    <w:p>
-      <w:pPr>
-        <w:pStyle w:val="ListParagraph"/>
-        <w:numPr>
-          <w:ilvl w:val="1"/>
-          <w:numId w:val="1"/>
-        </w:numPr>
-      </w:pPr>
-      <w:r>
-        <w:t>Fix bug: Refreshing after completing set causes list error</w:t>
+        <w:t>Form Validation</w:t>
       </w:r>
       <w:bookmarkStart w:id="0" w:name="_GoBack"/>
       <w:bookmarkEnd w:id="0"/>
+    </w:p>
+    <w:p>
+      <w:pPr>
+        <w:pStyle w:val="ListParagraph"/>
+        <w:numPr>
+          <w:ilvl w:val="1"/>
+          <w:numId w:val="1"/>
+        </w:numPr>
+      </w:pPr>
+      <w:r>
+        <w:t>Fix</w:t>
+      </w:r>
+      <w:r>
+        <w:t xml:space="preserve"> bug: Flashed messages display twice (have not replicated)</w:t>
+      </w:r>
+    </w:p>
+    <w:p>
+      <w:pPr>
+        <w:pStyle w:val="ListParagraph"/>
+        <w:numPr>
+          <w:ilvl w:val="1"/>
+          <w:numId w:val="1"/>
+        </w:numPr>
+      </w:pPr>
+      <w:r>
+        <w:t>Fix bug: Refreshing after completing set causes list error</w:t>
+      </w:r>
     </w:p>
     <w:sectPr>
       <w:pgSz w:w="11906" w:h="16838"/>

</xml_diff>

<commit_message>
Added feedback screen with visual representation of guess and actual location
</commit_message>
<xml_diff>
--- a/Documentation/Feature List.docx
+++ b/Documentation/Feature List.docx
@@ -59,18 +59,6 @@
         </w:numPr>
       </w:pPr>
       <w:r>
-        <w:t>Get javascript api</w:t>
-      </w:r>
-    </w:p>
-    <w:p>
-      <w:pPr>
-        <w:pStyle w:val="ListParagraph"/>
-        <w:numPr>
-          <w:ilvl w:val="1"/>
-          <w:numId w:val="1"/>
-        </w:numPr>
-      </w:pPr>
-      <w:r>
         <w:t>Place markers at guess and actual location</w:t>
       </w:r>
     </w:p>
@@ -231,36 +219,39 @@
       </w:pPr>
       <w:r>
         <w:t>Organize templates so they can exist on one page</w:t>
+      </w:r>
+    </w:p>
+    <w:p>
+      <w:pPr>
+        <w:pStyle w:val="ListParagraph"/>
+        <w:numPr>
+          <w:ilvl w:val="1"/>
+          <w:numId w:val="1"/>
+        </w:numPr>
+      </w:pPr>
+      <w:r>
+        <w:t>Form Validation</w:t>
+      </w:r>
+    </w:p>
+    <w:p>
+      <w:pPr>
+        <w:pStyle w:val="ListParagraph"/>
+        <w:numPr>
+          <w:ilvl w:val="1"/>
+          <w:numId w:val="1"/>
+        </w:numPr>
+      </w:pPr>
+      <w:r>
+        <w:t>Fix</w:t>
+      </w:r>
+      <w:r>
+        <w:t xml:space="preserve"> bug: Flashed messages dis</w:t>
+      </w:r>
+      <w:r>
+        <w:t>play twice when reloading</w:t>
       </w:r>
       <w:bookmarkStart w:id="0" w:name="_GoBack"/>
       <w:bookmarkEnd w:id="0"/>
-    </w:p>
-    <w:p>
-      <w:pPr>
-        <w:pStyle w:val="ListParagraph"/>
-        <w:numPr>
-          <w:ilvl w:val="1"/>
-          <w:numId w:val="1"/>
-        </w:numPr>
-      </w:pPr>
-      <w:r>
-        <w:t>Form Validation</w:t>
-      </w:r>
-    </w:p>
-    <w:p>
-      <w:pPr>
-        <w:pStyle w:val="ListParagraph"/>
-        <w:numPr>
-          <w:ilvl w:val="1"/>
-          <w:numId w:val="1"/>
-        </w:numPr>
-      </w:pPr>
-      <w:r>
-        <w:t>Fix</w:t>
-      </w:r>
-      <w:r>
-        <w:t xml:space="preserve"> bug: Flashed messages display twice (have not replicated)</w:t>
-      </w:r>
     </w:p>
     <w:sectPr>
       <w:pgSz w:w="11906" w:h="16838"/>

</xml_diff>

<commit_message>
Allowed only 1 input marker at a time
</commit_message>
<xml_diff>
--- a/Documentation/Feature List.docx
+++ b/Documentation/Feature List.docx
@@ -90,18 +90,6 @@
       <w:pPr>
         <w:pStyle w:val="ListParagraph"/>
         <w:numPr>
-          <w:ilvl w:val="1"/>
-          <w:numId w:val="1"/>
-        </w:numPr>
-      </w:pPr>
-      <w:r>
-        <w:t>Better Photo Access</w:t>
-      </w:r>
-    </w:p>
-    <w:p>
-      <w:pPr>
-        <w:pStyle w:val="ListParagraph"/>
-        <w:numPr>
           <w:ilvl w:val="0"/>
           <w:numId w:val="1"/>
         </w:numPr>
@@ -119,21 +107,6 @@
         </w:numPr>
       </w:pPr>
       <w:r>
-        <w:t xml:space="preserve">High score </w:t>
-      </w:r>
-      <w:r>
-        <w:t>tables</w:t>
-      </w:r>
-    </w:p>
-    <w:p>
-      <w:pPr>
-        <w:pStyle w:val="ListParagraph"/>
-        <w:numPr>
-          <w:ilvl w:val="1"/>
-          <w:numId w:val="1"/>
-        </w:numPr>
-      </w:pPr>
-      <w:r>
         <w:t>Overall rating</w:t>
       </w:r>
     </w:p>
@@ -229,10 +202,12 @@
           <w:numId w:val="1"/>
         </w:numPr>
       </w:pPr>
+      <w:bookmarkStart w:id="0" w:name="_GoBack"/>
       <w:r>
         <w:t>Form Validation</w:t>
       </w:r>
     </w:p>
+    <w:bookmarkEnd w:id="0"/>
     <w:p>
       <w:pPr>
         <w:pStyle w:val="ListParagraph"/>
@@ -250,8 +225,6 @@
       <w:r>
         <w:t>play twice when reloading</w:t>
       </w:r>
-      <w:bookmarkStart w:id="0" w:name="_GoBack"/>
-      <w:bookmarkEnd w:id="0"/>
     </w:p>
     <w:sectPr>
       <w:pgSz w:w="11906" w:h="16838"/>

</xml_diff>

<commit_message>
ensured reconstruction of photolist with new game
</commit_message>
<xml_diff>
--- a/Documentation/Feature List.docx
+++ b/Documentation/Feature List.docx
@@ -35,7 +35,7 @@
         </w:numPr>
       </w:pPr>
       <w:r>
-        <w:t>Google maps</w:t>
+        <w:t>Database storage</w:t>
       </w:r>
     </w:p>
     <w:p>
@@ -47,7 +47,19 @@
         </w:numPr>
       </w:pPr>
       <w:r>
-        <w:t>Allow input</w:t>
+        <w:t>Connect to archive?</w:t>
+      </w:r>
+    </w:p>
+    <w:p>
+      <w:pPr>
+        <w:pStyle w:val="ListParagraph"/>
+        <w:numPr>
+          <w:ilvl w:val="0"/>
+          <w:numId w:val="1"/>
+        </w:numPr>
+      </w:pPr>
+      <w:r>
+        <w:t>Better feedback</w:t>
       </w:r>
     </w:p>
     <w:p>
@@ -59,7 +71,7 @@
         </w:numPr>
       </w:pPr>
       <w:r>
-        <w:t>Place markers at guess and actual location</w:t>
+        <w:t>Ensure correct conversion</w:t>
       </w:r>
     </w:p>
     <w:p>
@@ -71,7 +83,7 @@
         </w:numPr>
       </w:pPr>
       <w:r>
-        <w:t>Database storage</w:t>
+        <w:t>Polish</w:t>
       </w:r>
     </w:p>
     <w:p>
@@ -83,19 +95,7 @@
         </w:numPr>
       </w:pPr>
       <w:r>
-        <w:t>Connect to archive?</w:t>
-      </w:r>
-    </w:p>
-    <w:p>
-      <w:pPr>
-        <w:pStyle w:val="ListParagraph"/>
-        <w:numPr>
-          <w:ilvl w:val="0"/>
-          <w:numId w:val="1"/>
-        </w:numPr>
-      </w:pPr>
-      <w:r>
-        <w:t>Score tally</w:t>
+        <w:t>Make the page look nicer</w:t>
       </w:r>
     </w:p>
     <w:p>
@@ -107,19 +107,7 @@
         </w:numPr>
       </w:pPr>
       <w:r>
-        <w:t>Overall rating</w:t>
-      </w:r>
-    </w:p>
-    <w:p>
-      <w:pPr>
-        <w:pStyle w:val="ListParagraph"/>
-        <w:numPr>
-          <w:ilvl w:val="0"/>
-          <w:numId w:val="1"/>
-        </w:numPr>
-      </w:pPr>
-      <w:r>
-        <w:t>Better feedback</w:t>
+        <w:t>Make code more efficient</w:t>
       </w:r>
     </w:p>
     <w:p>
@@ -131,7 +119,7 @@
         </w:numPr>
       </w:pPr>
       <w:r>
-        <w:t>Visual distance</w:t>
+        <w:t>Organize templates so they can exist on one page</w:t>
       </w:r>
     </w:p>
     <w:p>
@@ -143,19 +131,7 @@
         </w:numPr>
       </w:pPr>
       <w:r>
-        <w:t>Ensure correct conversion</w:t>
-      </w:r>
-    </w:p>
-    <w:p>
-      <w:pPr>
-        <w:pStyle w:val="ListParagraph"/>
-        <w:numPr>
-          <w:ilvl w:val="0"/>
-          <w:numId w:val="1"/>
-        </w:numPr>
-      </w:pPr>
-      <w:r>
-        <w:t>Polish</w:t>
+        <w:t>Form Validation</w:t>
       </w:r>
     </w:p>
     <w:p>
@@ -167,7 +143,7 @@
         </w:numPr>
       </w:pPr>
       <w:r>
-        <w:t>Make the page look nicer</w:t>
+        <w:t>Allow choice of photo list sizes</w:t>
       </w:r>
     </w:p>
     <w:p>
@@ -179,52 +155,10 @@
         </w:numPr>
       </w:pPr>
       <w:r>
-        <w:t>Make code more efficient</w:t>
-      </w:r>
-    </w:p>
-    <w:p>
-      <w:pPr>
-        <w:pStyle w:val="ListParagraph"/>
-        <w:numPr>
-          <w:ilvl w:val="1"/>
-          <w:numId w:val="1"/>
-        </w:numPr>
-      </w:pPr>
-      <w:r>
-        <w:t>Organize templates so they can exist on one page</w:t>
-      </w:r>
-    </w:p>
-    <w:p>
-      <w:pPr>
-        <w:pStyle w:val="ListParagraph"/>
-        <w:numPr>
-          <w:ilvl w:val="1"/>
-          <w:numId w:val="1"/>
-        </w:numPr>
-      </w:pPr>
+        <w:t>Maintain actual database</w:t>
+      </w:r>
       <w:bookmarkStart w:id="0" w:name="_GoBack"/>
-      <w:r>
-        <w:t>Form Validation</w:t>
-      </w:r>
-    </w:p>
-    <w:bookmarkEnd w:id="0"/>
-    <w:p>
-      <w:pPr>
-        <w:pStyle w:val="ListParagraph"/>
-        <w:numPr>
-          <w:ilvl w:val="1"/>
-          <w:numId w:val="1"/>
-        </w:numPr>
-      </w:pPr>
-      <w:r>
-        <w:t>Fix</w:t>
-      </w:r>
-      <w:r>
-        <w:t xml:space="preserve"> bug: Flashed messages dis</w:t>
-      </w:r>
-      <w:r>
-        <w:t>play twice when reloading</w:t>
-      </w:r>
+      <w:bookmarkEnd w:id="0"/>
     </w:p>
     <w:sectPr>
       <w:pgSz w:w="11906" w:h="16838"/>

</xml_diff>

<commit_message>
Tweaked report values, reset total difference
</commit_message>
<xml_diff>
--- a/Documentation/Feature List.docx
+++ b/Documentation/Feature List.docx
@@ -59,7 +59,7 @@
         </w:numPr>
       </w:pPr>
       <w:r>
-        <w:t>Better feedback</w:t>
+        <w:t>Polish</w:t>
       </w:r>
     </w:p>
     <w:p>
@@ -71,19 +71,7 @@
         </w:numPr>
       </w:pPr>
       <w:r>
-        <w:t>Ensure correct conversion</w:t>
-      </w:r>
-    </w:p>
-    <w:p>
-      <w:pPr>
-        <w:pStyle w:val="ListParagraph"/>
-        <w:numPr>
-          <w:ilvl w:val="0"/>
-          <w:numId w:val="1"/>
-        </w:numPr>
-      </w:pPr>
-      <w:r>
-        <w:t>Polish</w:t>
+        <w:t>Make the page look nicer</w:t>
       </w:r>
     </w:p>
     <w:p>
@@ -95,7 +83,7 @@
         </w:numPr>
       </w:pPr>
       <w:r>
-        <w:t>Make the page look nicer</w:t>
+        <w:t>Make code more efficient</w:t>
       </w:r>
     </w:p>
     <w:p>
@@ -107,7 +95,7 @@
         </w:numPr>
       </w:pPr>
       <w:r>
-        <w:t>Make code more efficient</w:t>
+        <w:t>Organize templates so they can exist on one page</w:t>
       </w:r>
     </w:p>
     <w:p>
@@ -119,7 +107,7 @@
         </w:numPr>
       </w:pPr>
       <w:r>
-        <w:t>Organize templates so they can exist on one page</w:t>
+        <w:t>Form Validation</w:t>
       </w:r>
     </w:p>
     <w:p>
@@ -131,7 +119,7 @@
         </w:numPr>
       </w:pPr>
       <w:r>
-        <w:t>Form Validation</w:t>
+        <w:t>Maintain actual database</w:t>
       </w:r>
     </w:p>
     <w:p>
@@ -143,7 +131,7 @@
         </w:numPr>
       </w:pPr>
       <w:r>
-        <w:t>Maintain actual database</w:t>
+        <w:t>Cookies?</w:t>
       </w:r>
     </w:p>
     <w:p>
@@ -155,34 +143,25 @@
         </w:numPr>
       </w:pPr>
       <w:r>
-        <w:t>Cookies?</w:t>
-      </w:r>
-    </w:p>
-    <w:p>
-      <w:pPr>
-        <w:pStyle w:val="ListParagraph"/>
-        <w:numPr>
-          <w:ilvl w:val="1"/>
-          <w:numId w:val="1"/>
-        </w:numPr>
-      </w:pPr>
-      <w:r>
-        <w:t>Separate score tables for game lengths</w:t>
-      </w:r>
-    </w:p>
-    <w:p>
-      <w:pPr>
-        <w:pStyle w:val="ListParagraph"/>
-        <w:numPr>
-          <w:ilvl w:val="1"/>
-          <w:numId w:val="1"/>
-        </w:numPr>
-      </w:pPr>
-      <w:r>
-        <w:t>Multiplayer?</w:t>
+        <w:t xml:space="preserve">Separate score tables </w:t>
       </w:r>
       <w:bookmarkStart w:id="0" w:name="_GoBack"/>
       <w:bookmarkEnd w:id="0"/>
+      <w:r>
+        <w:t>for game lengths</w:t>
+      </w:r>
+    </w:p>
+    <w:p>
+      <w:pPr>
+        <w:pStyle w:val="ListParagraph"/>
+        <w:numPr>
+          <w:ilvl w:val="1"/>
+          <w:numId w:val="1"/>
+        </w:numPr>
+      </w:pPr>
+      <w:r>
+        <w:t>Multiplayer?</w:t>
+      </w:r>
     </w:p>
     <w:sectPr>
       <w:pgSz w:w="11906" w:h="16838"/>

</xml_diff>